<commit_message>
Fork and library update
Forked project and updated included ePub, Mobi, PDF and DOCX libraries
to latest versions.
Added missing licenses
Renamed some classes to their original name (ie. EPub.inc.php to
EPub.php) making future updates easier.
Fixed typo in Bootstrap, includes are case sensitive.
</commit_message>
<xml_diff>
--- a/library/phpDocx/examples/files/Text.docx
+++ b/library/phpDocx/examples/files/Text.docx
@@ -1,24 +1,917 @@
 
 <file path=word/document.xml><?xml version="1.0" encoding="utf-8"?>
-<w:wordDocument xmlns:ve="http://schemas.openxmlformats.org/markup-compatibility/2006" xmlns:o="urn:schemas-microsoft-com:office:office" xmlns:r="http://schemas.openxmlformats.org/officeDocument/2006/relationships" xmlns:m="http://schemas.openxmlformats.org/officeDocument/2006/math" xmlns:v="urn:schemas-microsoft-com:vml" xmlns:wp="http://schemas.openxmlformats.org/drawingml/2006/wordprocessingDrawing" xmlns:w10="urn:schemas-microsoft-com:office:word" xmlns:w="http://schemas.openxmlformats.org/wordprocessingml/2006/main" xmlns:wne="http://schemas.microsoft.com/office/word/2006/wordml">
+<w:document xmlns:ve="http://schemas.openxmlformats.org/markup-compatibility/2006" xmlns:o="urn:schemas-microsoft-com:office:office" xmlns:r="http://schemas.openxmlformats.org/officeDocument/2006/relationships" xmlns:m="http://schemas.openxmlformats.org/officeDocument/2006/math" xmlns:v="urn:schemas-microsoft-com:vml" xmlns:wp="http://schemas.openxmlformats.org/drawingml/2006/wordprocessingDrawing" xmlns:w10="urn:schemas-microsoft-com:office:word" xmlns:w="http://schemas.openxmlformats.org/wordprocessingml/2006/main" xmlns:wne="http://schemas.microsoft.com/office/word/2006/wordml">
   <w:body>
     <w:p>
-      <w:r>
-        <w:rPr>
-          <w:rFonts w:ascii="Arial" w:hAnsi="Arial" w:cs="Arial"/>
-          <w:b w:val="single"/>
-        </w:rPr>
-        <w:t xml:space="preserve">Lorem ipsum dolor sit amet, consectetur adipisicing elit, sed do eiusmod tempor incididunt ut labore et dolore magna aliqua. Ut enim ad minim veniam, quis nostrud exercitation ullamco laboris nisi utaliquip ex ea commodo consequat. Duis aute irure dolor in reprehenderit in voluptate velit esse cillum dolore eu fugiat nulla pariatur. Excepteur sint occaecat cupidatat non proident, sunt in culpa qui officia deserunt mollit anim id est laborum.</w:t>
+      <w:proofErr w:type="spellStart"/>
+      <w:r>
+        <w:rPr>
+          <w:rFonts w:ascii="Arial" w:hAnsi="Arial" w:cs="Arial"/>
+          <w:b/>
+        </w:rPr>
+        <w:t>Lorem</w:t>
+      </w:r>
+      <w:proofErr w:type="spellEnd"/>
+      <w:r>
+        <w:rPr>
+          <w:rFonts w:ascii="Arial" w:hAnsi="Arial" w:cs="Arial"/>
+          <w:b/>
+        </w:rPr>
+        <w:t xml:space="preserve"> </w:t>
+      </w:r>
+      <w:proofErr w:type="spellStart"/>
+      <w:r>
+        <w:rPr>
+          <w:rFonts w:ascii="Arial" w:hAnsi="Arial" w:cs="Arial"/>
+          <w:b/>
+        </w:rPr>
+        <w:t>ipsum</w:t>
+      </w:r>
+      <w:proofErr w:type="spellEnd"/>
+      <w:r>
+        <w:rPr>
+          <w:rFonts w:ascii="Arial" w:hAnsi="Arial" w:cs="Arial"/>
+          <w:b/>
+        </w:rPr>
+        <w:t xml:space="preserve"> dolor sit </w:t>
+      </w:r>
+      <w:proofErr w:type="spellStart"/>
+      <w:r>
+        <w:rPr>
+          <w:rFonts w:ascii="Arial" w:hAnsi="Arial" w:cs="Arial"/>
+          <w:b/>
+        </w:rPr>
+        <w:t>amet</w:t>
+      </w:r>
+      <w:proofErr w:type="spellEnd"/>
+      <w:r>
+        <w:rPr>
+          <w:rFonts w:ascii="Arial" w:hAnsi="Arial" w:cs="Arial"/>
+          <w:b/>
+        </w:rPr>
+        <w:t xml:space="preserve">, </w:t>
+      </w:r>
+      <w:proofErr w:type="spellStart"/>
+      <w:r>
+        <w:rPr>
+          <w:rFonts w:ascii="Arial" w:hAnsi="Arial" w:cs="Arial"/>
+          <w:b/>
+        </w:rPr>
+        <w:t>consectetur</w:t>
+      </w:r>
+      <w:proofErr w:type="spellEnd"/>
+      <w:r>
+        <w:rPr>
+          <w:rFonts w:ascii="Arial" w:hAnsi="Arial" w:cs="Arial"/>
+          <w:b/>
+        </w:rPr>
+        <w:t xml:space="preserve"> </w:t>
+      </w:r>
+      <w:proofErr w:type="spellStart"/>
+      <w:r>
+        <w:rPr>
+          <w:rFonts w:ascii="Arial" w:hAnsi="Arial" w:cs="Arial"/>
+          <w:b/>
+        </w:rPr>
+        <w:t>adipisicing</w:t>
+      </w:r>
+      <w:proofErr w:type="spellEnd"/>
+      <w:r>
+        <w:rPr>
+          <w:rFonts w:ascii="Arial" w:hAnsi="Arial" w:cs="Arial"/>
+          <w:b/>
+        </w:rPr>
+        <w:t xml:space="preserve"> </w:t>
+      </w:r>
+      <w:proofErr w:type="spellStart"/>
+      <w:r>
+        <w:rPr>
+          <w:rFonts w:ascii="Arial" w:hAnsi="Arial" w:cs="Arial"/>
+          <w:b/>
+        </w:rPr>
+        <w:t>elit</w:t>
+      </w:r>
+      <w:proofErr w:type="spellEnd"/>
+      <w:r>
+        <w:rPr>
+          <w:rFonts w:ascii="Arial" w:hAnsi="Arial" w:cs="Arial"/>
+          <w:b/>
+        </w:rPr>
+        <w:t xml:space="preserve">, </w:t>
+      </w:r>
+      <w:proofErr w:type="spellStart"/>
+      <w:r>
+        <w:rPr>
+          <w:rFonts w:ascii="Arial" w:hAnsi="Arial" w:cs="Arial"/>
+          <w:b/>
+        </w:rPr>
+        <w:t>sed</w:t>
+      </w:r>
+      <w:proofErr w:type="spellEnd"/>
+      <w:r>
+        <w:rPr>
+          <w:rFonts w:ascii="Arial" w:hAnsi="Arial" w:cs="Arial"/>
+          <w:b/>
+        </w:rPr>
+        <w:t xml:space="preserve"> do </w:t>
+      </w:r>
+      <w:proofErr w:type="spellStart"/>
+      <w:r>
+        <w:rPr>
+          <w:rFonts w:ascii="Arial" w:hAnsi="Arial" w:cs="Arial"/>
+          <w:b/>
+        </w:rPr>
+        <w:t>eiusmod</w:t>
+      </w:r>
+      <w:proofErr w:type="spellEnd"/>
+      <w:r>
+        <w:rPr>
+          <w:rFonts w:ascii="Arial" w:hAnsi="Arial" w:cs="Arial"/>
+          <w:b/>
+        </w:rPr>
+        <w:t xml:space="preserve"> </w:t>
+      </w:r>
+      <w:proofErr w:type="spellStart"/>
+      <w:r>
+        <w:rPr>
+          <w:rFonts w:ascii="Arial" w:hAnsi="Arial" w:cs="Arial"/>
+          <w:b/>
+        </w:rPr>
+        <w:t>tempor</w:t>
+      </w:r>
+      <w:proofErr w:type="spellEnd"/>
+      <w:r>
+        <w:rPr>
+          <w:rFonts w:ascii="Arial" w:hAnsi="Arial" w:cs="Arial"/>
+          <w:b/>
+        </w:rPr>
+        <w:t xml:space="preserve"> </w:t>
+      </w:r>
+      <w:proofErr w:type="spellStart"/>
+      <w:r>
+        <w:rPr>
+          <w:rFonts w:ascii="Arial" w:hAnsi="Arial" w:cs="Arial"/>
+          <w:b/>
+        </w:rPr>
+        <w:t>incididunt</w:t>
+      </w:r>
+      <w:proofErr w:type="spellEnd"/>
+      <w:r>
+        <w:rPr>
+          <w:rFonts w:ascii="Arial" w:hAnsi="Arial" w:cs="Arial"/>
+          <w:b/>
+        </w:rPr>
+        <w:t xml:space="preserve"> </w:t>
+      </w:r>
+      <w:proofErr w:type="spellStart"/>
+      <w:r>
+        <w:rPr>
+          <w:rFonts w:ascii="Arial" w:hAnsi="Arial" w:cs="Arial"/>
+          <w:b/>
+        </w:rPr>
+        <w:t>ut</w:t>
+      </w:r>
+      <w:proofErr w:type="spellEnd"/>
+      <w:r>
+        <w:rPr>
+          <w:rFonts w:ascii="Arial" w:hAnsi="Arial" w:cs="Arial"/>
+          <w:b/>
+        </w:rPr>
+        <w:t xml:space="preserve"> </w:t>
+      </w:r>
+      <w:proofErr w:type="spellStart"/>
+      <w:r>
+        <w:rPr>
+          <w:rFonts w:ascii="Arial" w:hAnsi="Arial" w:cs="Arial"/>
+          <w:b/>
+        </w:rPr>
+        <w:t>labore</w:t>
+      </w:r>
+      <w:proofErr w:type="spellEnd"/>
+      <w:r>
+        <w:rPr>
+          <w:rFonts w:ascii="Arial" w:hAnsi="Arial" w:cs="Arial"/>
+          <w:b/>
+        </w:rPr>
+        <w:t xml:space="preserve"> et </w:t>
+      </w:r>
+      <w:proofErr w:type="spellStart"/>
+      <w:r>
+        <w:rPr>
+          <w:rFonts w:ascii="Arial" w:hAnsi="Arial" w:cs="Arial"/>
+          <w:b/>
+        </w:rPr>
+        <w:t>dolore</w:t>
+      </w:r>
+      <w:proofErr w:type="spellEnd"/>
+      <w:r>
+        <w:rPr>
+          <w:rFonts w:ascii="Arial" w:hAnsi="Arial" w:cs="Arial"/>
+          <w:b/>
+        </w:rPr>
+        <w:t xml:space="preserve"> magna </w:t>
+      </w:r>
+      <w:proofErr w:type="spellStart"/>
+      <w:r>
+        <w:rPr>
+          <w:rFonts w:ascii="Arial" w:hAnsi="Arial" w:cs="Arial"/>
+          <w:b/>
+        </w:rPr>
+        <w:t>aliqua</w:t>
+      </w:r>
+      <w:proofErr w:type="spellEnd"/>
+      <w:r>
+        <w:rPr>
+          <w:rFonts w:ascii="Arial" w:hAnsi="Arial" w:cs="Arial"/>
+          <w:b/>
+        </w:rPr>
+        <w:t xml:space="preserve">. </w:t>
+      </w:r>
+      <w:proofErr w:type="spellStart"/>
+      <w:r>
+        <w:rPr>
+          <w:rFonts w:ascii="Arial" w:hAnsi="Arial" w:cs="Arial"/>
+          <w:b/>
+        </w:rPr>
+        <w:t>Ut</w:t>
+      </w:r>
+      <w:proofErr w:type="spellEnd"/>
+      <w:r>
+        <w:rPr>
+          <w:rFonts w:ascii="Arial" w:hAnsi="Arial" w:cs="Arial"/>
+          <w:b/>
+        </w:rPr>
+        <w:t xml:space="preserve"> </w:t>
+      </w:r>
+      <w:proofErr w:type="spellStart"/>
+      <w:r>
+        <w:rPr>
+          <w:rFonts w:ascii="Arial" w:hAnsi="Arial" w:cs="Arial"/>
+          <w:b/>
+        </w:rPr>
+        <w:t>enim</w:t>
+      </w:r>
+      <w:proofErr w:type="spellEnd"/>
+      <w:r>
+        <w:rPr>
+          <w:rFonts w:ascii="Arial" w:hAnsi="Arial" w:cs="Arial"/>
+          <w:b/>
+        </w:rPr>
+        <w:t xml:space="preserve"> ad minim </w:t>
+      </w:r>
+      <w:proofErr w:type="spellStart"/>
+      <w:r>
+        <w:rPr>
+          <w:rFonts w:ascii="Arial" w:hAnsi="Arial" w:cs="Arial"/>
+          <w:b/>
+        </w:rPr>
+        <w:t>veniam</w:t>
+      </w:r>
+      <w:proofErr w:type="spellEnd"/>
+      <w:r>
+        <w:rPr>
+          <w:rFonts w:ascii="Arial" w:hAnsi="Arial" w:cs="Arial"/>
+          <w:b/>
+        </w:rPr>
+        <w:t xml:space="preserve">, </w:t>
+      </w:r>
+      <w:proofErr w:type="spellStart"/>
+      <w:r>
+        <w:rPr>
+          <w:rFonts w:ascii="Arial" w:hAnsi="Arial" w:cs="Arial"/>
+          <w:b/>
+        </w:rPr>
+        <w:t>quis</w:t>
+      </w:r>
+      <w:proofErr w:type="spellEnd"/>
+      <w:r>
+        <w:rPr>
+          <w:rFonts w:ascii="Arial" w:hAnsi="Arial" w:cs="Arial"/>
+          <w:b/>
+        </w:rPr>
+        <w:t xml:space="preserve"> </w:t>
+      </w:r>
+      <w:proofErr w:type="spellStart"/>
+      <w:r>
+        <w:rPr>
+          <w:rFonts w:ascii="Arial" w:hAnsi="Arial" w:cs="Arial"/>
+          <w:b/>
+        </w:rPr>
+        <w:t>nostrud</w:t>
+      </w:r>
+      <w:proofErr w:type="spellEnd"/>
+      <w:r>
+        <w:rPr>
+          <w:rFonts w:ascii="Arial" w:hAnsi="Arial" w:cs="Arial"/>
+          <w:b/>
+        </w:rPr>
+        <w:t xml:space="preserve"> exercitation </w:t>
+      </w:r>
+      <w:proofErr w:type="spellStart"/>
+      <w:r>
+        <w:rPr>
+          <w:rFonts w:ascii="Arial" w:hAnsi="Arial" w:cs="Arial"/>
+          <w:b/>
+        </w:rPr>
+        <w:t>ullamco</w:t>
+      </w:r>
+      <w:proofErr w:type="spellEnd"/>
+      <w:r>
+        <w:rPr>
+          <w:rFonts w:ascii="Arial" w:hAnsi="Arial" w:cs="Arial"/>
+          <w:b/>
+        </w:rPr>
+        <w:t xml:space="preserve"> </w:t>
+      </w:r>
+      <w:proofErr w:type="spellStart"/>
+      <w:r>
+        <w:rPr>
+          <w:rFonts w:ascii="Arial" w:hAnsi="Arial" w:cs="Arial"/>
+          <w:b/>
+        </w:rPr>
+        <w:t>laboris</w:t>
+      </w:r>
+      <w:proofErr w:type="spellEnd"/>
+      <w:r>
+        <w:rPr>
+          <w:rFonts w:ascii="Arial" w:hAnsi="Arial" w:cs="Arial"/>
+          <w:b/>
+        </w:rPr>
+        <w:t xml:space="preserve"> nisi </w:t>
+      </w:r>
+      <w:proofErr w:type="spellStart"/>
+      <w:r>
+        <w:rPr>
+          <w:rFonts w:ascii="Arial" w:hAnsi="Arial" w:cs="Arial"/>
+          <w:b/>
+        </w:rPr>
+        <w:t>utaliquip</w:t>
+      </w:r>
+      <w:proofErr w:type="spellEnd"/>
+      <w:r>
+        <w:rPr>
+          <w:rFonts w:ascii="Arial" w:hAnsi="Arial" w:cs="Arial"/>
+          <w:b/>
+        </w:rPr>
+        <w:t xml:space="preserve"> ex ea </w:t>
+      </w:r>
+      <w:proofErr w:type="spellStart"/>
+      <w:r>
+        <w:rPr>
+          <w:rFonts w:ascii="Arial" w:hAnsi="Arial" w:cs="Arial"/>
+          <w:b/>
+        </w:rPr>
+        <w:t>commodo</w:t>
+      </w:r>
+      <w:proofErr w:type="spellEnd"/>
+      <w:r>
+        <w:rPr>
+          <w:rFonts w:ascii="Arial" w:hAnsi="Arial" w:cs="Arial"/>
+          <w:b/>
+        </w:rPr>
+        <w:t xml:space="preserve"> </w:t>
+      </w:r>
+      <w:proofErr w:type="spellStart"/>
+      <w:r>
+        <w:rPr>
+          <w:rFonts w:ascii="Arial" w:hAnsi="Arial" w:cs="Arial"/>
+          <w:b/>
+        </w:rPr>
+        <w:t>consequat</w:t>
+      </w:r>
+      <w:proofErr w:type="spellEnd"/>
+      <w:r>
+        <w:rPr>
+          <w:rFonts w:ascii="Arial" w:hAnsi="Arial" w:cs="Arial"/>
+          <w:b/>
+        </w:rPr>
+        <w:t xml:space="preserve">. </w:t>
+      </w:r>
+      <w:proofErr w:type="spellStart"/>
+      <w:r>
+        <w:rPr>
+          <w:rFonts w:ascii="Arial" w:hAnsi="Arial" w:cs="Arial"/>
+          <w:b/>
+        </w:rPr>
+        <w:t>Duis</w:t>
+      </w:r>
+      <w:proofErr w:type="spellEnd"/>
+      <w:r>
+        <w:rPr>
+          <w:rFonts w:ascii="Arial" w:hAnsi="Arial" w:cs="Arial"/>
+          <w:b/>
+        </w:rPr>
+        <w:t xml:space="preserve"> </w:t>
+      </w:r>
+      <w:proofErr w:type="spellStart"/>
+      <w:r>
+        <w:rPr>
+          <w:rFonts w:ascii="Arial" w:hAnsi="Arial" w:cs="Arial"/>
+          <w:b/>
+        </w:rPr>
+        <w:t>aute</w:t>
+      </w:r>
+      <w:proofErr w:type="spellEnd"/>
+      <w:r>
+        <w:rPr>
+          <w:rFonts w:ascii="Arial" w:hAnsi="Arial" w:cs="Arial"/>
+          <w:b/>
+        </w:rPr>
+        <w:t xml:space="preserve"> </w:t>
+      </w:r>
+      <w:proofErr w:type="spellStart"/>
+      <w:r>
+        <w:rPr>
+          <w:rFonts w:ascii="Arial" w:hAnsi="Arial" w:cs="Arial"/>
+          <w:b/>
+        </w:rPr>
+        <w:t>irure</w:t>
+      </w:r>
+      <w:proofErr w:type="spellEnd"/>
+      <w:r>
+        <w:rPr>
+          <w:rFonts w:ascii="Arial" w:hAnsi="Arial" w:cs="Arial"/>
+          <w:b/>
+        </w:rPr>
+        <w:t xml:space="preserve"> dolor in </w:t>
+      </w:r>
+      <w:proofErr w:type="spellStart"/>
+      <w:r>
+        <w:rPr>
+          <w:rFonts w:ascii="Arial" w:hAnsi="Arial" w:cs="Arial"/>
+          <w:b/>
+        </w:rPr>
+        <w:t>reprehenderit</w:t>
+      </w:r>
+      <w:proofErr w:type="spellEnd"/>
+      <w:r>
+        <w:rPr>
+          <w:rFonts w:ascii="Arial" w:hAnsi="Arial" w:cs="Arial"/>
+          <w:b/>
+        </w:rPr>
+        <w:t xml:space="preserve"> in </w:t>
+      </w:r>
+      <w:proofErr w:type="spellStart"/>
+      <w:r>
+        <w:rPr>
+          <w:rFonts w:ascii="Arial" w:hAnsi="Arial" w:cs="Arial"/>
+          <w:b/>
+        </w:rPr>
+        <w:t>voluptate</w:t>
+      </w:r>
+      <w:proofErr w:type="spellEnd"/>
+      <w:r>
+        <w:rPr>
+          <w:rFonts w:ascii="Arial" w:hAnsi="Arial" w:cs="Arial"/>
+          <w:b/>
+        </w:rPr>
+        <w:t xml:space="preserve"> </w:t>
+      </w:r>
+      <w:proofErr w:type="spellStart"/>
+      <w:r>
+        <w:rPr>
+          <w:rFonts w:ascii="Arial" w:hAnsi="Arial" w:cs="Arial"/>
+          <w:b/>
+        </w:rPr>
+        <w:t>velit</w:t>
+      </w:r>
+      <w:proofErr w:type="spellEnd"/>
+      <w:r>
+        <w:rPr>
+          <w:rFonts w:ascii="Arial" w:hAnsi="Arial" w:cs="Arial"/>
+          <w:b/>
+        </w:rPr>
+        <w:t xml:space="preserve"> </w:t>
+      </w:r>
+      <w:proofErr w:type="spellStart"/>
+      <w:r>
+        <w:rPr>
+          <w:rFonts w:ascii="Arial" w:hAnsi="Arial" w:cs="Arial"/>
+          <w:b/>
+        </w:rPr>
+        <w:t>esse</w:t>
+      </w:r>
+      <w:proofErr w:type="spellEnd"/>
+      <w:r>
+        <w:rPr>
+          <w:rFonts w:ascii="Arial" w:hAnsi="Arial" w:cs="Arial"/>
+          <w:b/>
+        </w:rPr>
+        <w:t xml:space="preserve"> </w:t>
+      </w:r>
+      <w:proofErr w:type="spellStart"/>
+      <w:r>
+        <w:rPr>
+          <w:rFonts w:ascii="Arial" w:hAnsi="Arial" w:cs="Arial"/>
+          <w:b/>
+        </w:rPr>
+        <w:t>cillum</w:t>
+      </w:r>
+      <w:proofErr w:type="spellEnd"/>
+      <w:r>
+        <w:rPr>
+          <w:rFonts w:ascii="Arial" w:hAnsi="Arial" w:cs="Arial"/>
+          <w:b/>
+        </w:rPr>
+        <w:t xml:space="preserve"> </w:t>
+      </w:r>
+      <w:proofErr w:type="spellStart"/>
+      <w:r>
+        <w:rPr>
+          <w:rFonts w:ascii="Arial" w:hAnsi="Arial" w:cs="Arial"/>
+          <w:b/>
+        </w:rPr>
+        <w:t>dolore</w:t>
+      </w:r>
+      <w:proofErr w:type="spellEnd"/>
+      <w:r>
+        <w:rPr>
+          <w:rFonts w:ascii="Arial" w:hAnsi="Arial" w:cs="Arial"/>
+          <w:b/>
+        </w:rPr>
+        <w:t xml:space="preserve"> </w:t>
+      </w:r>
+      <w:proofErr w:type="spellStart"/>
+      <w:r>
+        <w:rPr>
+          <w:rFonts w:ascii="Arial" w:hAnsi="Arial" w:cs="Arial"/>
+          <w:b/>
+        </w:rPr>
+        <w:t>eu</w:t>
+      </w:r>
+      <w:proofErr w:type="spellEnd"/>
+      <w:r>
+        <w:rPr>
+          <w:rFonts w:ascii="Arial" w:hAnsi="Arial" w:cs="Arial"/>
+          <w:b/>
+        </w:rPr>
+        <w:t xml:space="preserve"> </w:t>
+      </w:r>
+      <w:proofErr w:type="spellStart"/>
+      <w:r>
+        <w:rPr>
+          <w:rFonts w:ascii="Arial" w:hAnsi="Arial" w:cs="Arial"/>
+          <w:b/>
+        </w:rPr>
+        <w:t>fugiat</w:t>
+      </w:r>
+      <w:proofErr w:type="spellEnd"/>
+      <w:r>
+        <w:rPr>
+          <w:rFonts w:ascii="Arial" w:hAnsi="Arial" w:cs="Arial"/>
+          <w:b/>
+        </w:rPr>
+        <w:t xml:space="preserve"> </w:t>
+      </w:r>
+      <w:proofErr w:type="spellStart"/>
+      <w:r>
+        <w:rPr>
+          <w:rFonts w:ascii="Arial" w:hAnsi="Arial" w:cs="Arial"/>
+          <w:b/>
+        </w:rPr>
+        <w:t>nulla</w:t>
+      </w:r>
+      <w:proofErr w:type="spellEnd"/>
+      <w:r>
+        <w:rPr>
+          <w:rFonts w:ascii="Arial" w:hAnsi="Arial" w:cs="Arial"/>
+          <w:b/>
+        </w:rPr>
+        <w:t xml:space="preserve"> </w:t>
+      </w:r>
+      <w:proofErr w:type="spellStart"/>
+      <w:r>
+        <w:rPr>
+          <w:rFonts w:ascii="Arial" w:hAnsi="Arial" w:cs="Arial"/>
+          <w:b/>
+        </w:rPr>
+        <w:t>pariatur</w:t>
+      </w:r>
+      <w:proofErr w:type="spellEnd"/>
+      <w:r>
+        <w:rPr>
+          <w:rFonts w:ascii="Arial" w:hAnsi="Arial" w:cs="Arial"/>
+          <w:b/>
+        </w:rPr>
+        <w:t xml:space="preserve">. </w:t>
+      </w:r>
+      <w:proofErr w:type="spellStart"/>
+      <w:r>
+        <w:rPr>
+          <w:rFonts w:ascii="Arial" w:hAnsi="Arial" w:cs="Arial"/>
+          <w:b/>
+        </w:rPr>
+        <w:t>Excepteur</w:t>
+      </w:r>
+      <w:proofErr w:type="spellEnd"/>
+      <w:r>
+        <w:rPr>
+          <w:rFonts w:ascii="Arial" w:hAnsi="Arial" w:cs="Arial"/>
+          <w:b/>
+        </w:rPr>
+        <w:t xml:space="preserve"> </w:t>
+      </w:r>
+      <w:proofErr w:type="spellStart"/>
+      <w:r>
+        <w:rPr>
+          <w:rFonts w:ascii="Arial" w:hAnsi="Arial" w:cs="Arial"/>
+          <w:b/>
+        </w:rPr>
+        <w:t>sint</w:t>
+      </w:r>
+      <w:proofErr w:type="spellEnd"/>
+      <w:r>
+        <w:rPr>
+          <w:rFonts w:ascii="Arial" w:hAnsi="Arial" w:cs="Arial"/>
+          <w:b/>
+        </w:rPr>
+        <w:t xml:space="preserve"> </w:t>
+      </w:r>
+      <w:proofErr w:type="spellStart"/>
+      <w:r>
+        <w:rPr>
+          <w:rFonts w:ascii="Arial" w:hAnsi="Arial" w:cs="Arial"/>
+          <w:b/>
+        </w:rPr>
+        <w:t>occaecat</w:t>
+      </w:r>
+      <w:proofErr w:type="spellEnd"/>
+      <w:r>
+        <w:rPr>
+          <w:rFonts w:ascii="Arial" w:hAnsi="Arial" w:cs="Arial"/>
+          <w:b/>
+        </w:rPr>
+        <w:t xml:space="preserve"> </w:t>
+      </w:r>
+      <w:proofErr w:type="spellStart"/>
+      <w:r>
+        <w:rPr>
+          <w:rFonts w:ascii="Arial" w:hAnsi="Arial" w:cs="Arial"/>
+          <w:b/>
+        </w:rPr>
+        <w:t>cupidatat</w:t>
+      </w:r>
+      <w:proofErr w:type="spellEnd"/>
+      <w:r>
+        <w:rPr>
+          <w:rFonts w:ascii="Arial" w:hAnsi="Arial" w:cs="Arial"/>
+          <w:b/>
+        </w:rPr>
+        <w:t xml:space="preserve"> non </w:t>
+      </w:r>
+      <w:proofErr w:type="spellStart"/>
+      <w:r>
+        <w:rPr>
+          <w:rFonts w:ascii="Arial" w:hAnsi="Arial" w:cs="Arial"/>
+          <w:b/>
+        </w:rPr>
+        <w:t>proident</w:t>
+      </w:r>
+      <w:proofErr w:type="spellEnd"/>
+      <w:r>
+        <w:rPr>
+          <w:rFonts w:ascii="Arial" w:hAnsi="Arial" w:cs="Arial"/>
+          <w:b/>
+        </w:rPr>
+        <w:t xml:space="preserve">, </w:t>
+      </w:r>
+      <w:proofErr w:type="spellStart"/>
+      <w:r>
+        <w:rPr>
+          <w:rFonts w:ascii="Arial" w:hAnsi="Arial" w:cs="Arial"/>
+          <w:b/>
+        </w:rPr>
+        <w:t>sunt</w:t>
+      </w:r>
+      <w:proofErr w:type="spellEnd"/>
+      <w:r>
+        <w:rPr>
+          <w:rFonts w:ascii="Arial" w:hAnsi="Arial" w:cs="Arial"/>
+          <w:b/>
+        </w:rPr>
+        <w:t xml:space="preserve"> in culpa qui </w:t>
+      </w:r>
+      <w:proofErr w:type="spellStart"/>
+      <w:r>
+        <w:rPr>
+          <w:rFonts w:ascii="Arial" w:hAnsi="Arial" w:cs="Arial"/>
+          <w:b/>
+        </w:rPr>
+        <w:t>officia</w:t>
+      </w:r>
+      <w:proofErr w:type="spellEnd"/>
+      <w:r>
+        <w:rPr>
+          <w:rFonts w:ascii="Arial" w:hAnsi="Arial" w:cs="Arial"/>
+          <w:b/>
+        </w:rPr>
+        <w:t xml:space="preserve"> </w:t>
+      </w:r>
+      <w:proofErr w:type="spellStart"/>
+      <w:r>
+        <w:rPr>
+          <w:rFonts w:ascii="Arial" w:hAnsi="Arial" w:cs="Arial"/>
+          <w:b/>
+        </w:rPr>
+        <w:t>deserunt</w:t>
+      </w:r>
+      <w:proofErr w:type="spellEnd"/>
+      <w:r>
+        <w:rPr>
+          <w:rFonts w:ascii="Arial" w:hAnsi="Arial" w:cs="Arial"/>
+          <w:b/>
+        </w:rPr>
+        <w:t xml:space="preserve"> </w:t>
+      </w:r>
+      <w:proofErr w:type="spellStart"/>
+      <w:r>
+        <w:rPr>
+          <w:rFonts w:ascii="Arial" w:hAnsi="Arial" w:cs="Arial"/>
+          <w:b/>
+        </w:rPr>
+        <w:t>mollit</w:t>
+      </w:r>
+      <w:proofErr w:type="spellEnd"/>
+      <w:r>
+        <w:rPr>
+          <w:rFonts w:ascii="Arial" w:hAnsi="Arial" w:cs="Arial"/>
+          <w:b/>
+        </w:rPr>
+        <w:t xml:space="preserve"> </w:t>
+      </w:r>
+      <w:proofErr w:type="spellStart"/>
+      <w:r>
+        <w:rPr>
+          <w:rFonts w:ascii="Arial" w:hAnsi="Arial" w:cs="Arial"/>
+          <w:b/>
+        </w:rPr>
+        <w:t>anim</w:t>
+      </w:r>
+      <w:proofErr w:type="spellEnd"/>
+      <w:r>
+        <w:rPr>
+          <w:rFonts w:ascii="Arial" w:hAnsi="Arial" w:cs="Arial"/>
+          <w:b/>
+        </w:rPr>
+        <w:t xml:space="preserve"> id </w:t>
+      </w:r>
+      <w:proofErr w:type="spellStart"/>
+      <w:r>
+        <w:rPr>
+          <w:rFonts w:ascii="Arial" w:hAnsi="Arial" w:cs="Arial"/>
+          <w:b/>
+        </w:rPr>
+        <w:t>est</w:t>
+      </w:r>
+      <w:proofErr w:type="spellEnd"/>
+      <w:r>
+        <w:rPr>
+          <w:rFonts w:ascii="Arial" w:hAnsi="Arial" w:cs="Arial"/>
+          <w:b/>
+        </w:rPr>
+        <w:t xml:space="preserve"> </w:t>
+      </w:r>
+      <w:proofErr w:type="spellStart"/>
+      <w:r>
+        <w:rPr>
+          <w:rFonts w:ascii="Arial" w:hAnsi="Arial" w:cs="Arial"/>
+          <w:b/>
+        </w:rPr>
+        <w:t>laborum</w:t>
+      </w:r>
+      <w:proofErr w:type="spellEnd"/>
+      <w:r>
+        <w:rPr>
+          <w:rFonts w:ascii="Arial" w:hAnsi="Arial" w:cs="Arial"/>
+          <w:b/>
+        </w:rPr>
+        <w:t>.</w:t>
       </w:r>
     </w:p>
-    <w:sectPr w:rsidR="12240" w:rsidRPr="12240" w:rsidSect="12240">
+    <w:sectPr>
+      <w:headerReference w:type="even" r:id="rId7"/>
+      <w:headerReference w:type="default" r:id="rId8"/>
+      <w:footerReference w:type="even" r:id="rId9"/>
+      <w:footerReference w:type="default" r:id="rId10"/>
+      <w:headerReference w:type="first" r:id="rId11"/>
+      <w:footerReference w:type="first" r:id="rId12"/>
       <w:pgSz w:w="11906" w:h="16838"/>
       <w:pgMar w:top="1440" w:right="1800" w:bottom="1440" w:left="1800" w:header="0" w:footer="0" w:gutter="0"/>
       <w:cols w:space="708"/>
       <w:docGrid w:linePitch="360"/>
     </w:sectPr>
   </w:body>
-</w:wordDocument>
+</w:document>
+</file>
+
+<file path=word/endnotes.xml><?xml version="1.0" encoding="utf-8"?>
+<w:endnotes xmlns:ve="http://schemas.openxmlformats.org/markup-compatibility/2006" xmlns:o="urn:schemas-microsoft-com:office:office" xmlns:r="http://schemas.openxmlformats.org/officeDocument/2006/relationships" xmlns:m="http://schemas.openxmlformats.org/officeDocument/2006/math" xmlns:v="urn:schemas-microsoft-com:vml" xmlns:wp="http://schemas.openxmlformats.org/drawingml/2006/wordprocessingDrawing" xmlns:w10="urn:schemas-microsoft-com:office:word" xmlns:w="http://schemas.openxmlformats.org/wordprocessingml/2006/main" xmlns:wne="http://schemas.microsoft.com/office/word/2006/wordml">
+  <w:endnote w:type="separator" w:id="-1">
+    <w:p>
+      <w:pPr>
+        <w:spacing w:after="0" w:line="240" w:lineRule="auto"/>
+      </w:pPr>
+      <w:r>
+        <w:separator/>
+      </w:r>
+    </w:p>
+  </w:endnote>
+  <w:endnote w:type="continuationSeparator" w:id="0">
+    <w:p>
+      <w:pPr>
+        <w:spacing w:after="0" w:line="240" w:lineRule="auto"/>
+      </w:pPr>
+      <w:r>
+        <w:continuationSeparator/>
+      </w:r>
+    </w:p>
+  </w:endnote>
+</w:endnotes>
+</file>
+
+<file path=word/footer1.xml><?xml version="1.0" encoding="utf-8"?>
+<w:ftr xmlns:ve="http://schemas.openxmlformats.org/markup-compatibility/2006" xmlns:o="urn:schemas-microsoft-com:office:office" xmlns:r="http://schemas.openxmlformats.org/officeDocument/2006/relationships" xmlns:m="http://schemas.openxmlformats.org/officeDocument/2006/math" xmlns:v="urn:schemas-microsoft-com:vml" xmlns:wp="http://schemas.openxmlformats.org/drawingml/2006/wordprocessingDrawing" xmlns:w10="urn:schemas-microsoft-com:office:word" xmlns:w="http://schemas.openxmlformats.org/wordprocessingml/2006/main" xmlns:wne="http://schemas.microsoft.com/office/word/2006/wordml">
+  <w:p>
+    <w:pPr>
+      <w:pStyle w:val="Piedepgina"/>
+    </w:pPr>
+  </w:p>
+</w:ftr>
+</file>
+
+<file path=word/footer2.xml><?xml version="1.0" encoding="utf-8"?>
+<w:ftr xmlns:ve="http://schemas.openxmlformats.org/markup-compatibility/2006" xmlns:o="urn:schemas-microsoft-com:office:office" xmlns:r="http://schemas.openxmlformats.org/officeDocument/2006/relationships" xmlns:m="http://schemas.openxmlformats.org/officeDocument/2006/math" xmlns:v="urn:schemas-microsoft-com:vml" xmlns:wp="http://schemas.openxmlformats.org/drawingml/2006/wordprocessingDrawing" xmlns:w10="urn:schemas-microsoft-com:office:word" xmlns:w="http://schemas.openxmlformats.org/wordprocessingml/2006/main" xmlns:wne="http://schemas.microsoft.com/office/word/2006/wordml">
+  <w:p>
+    <w:pPr>
+      <w:pStyle w:val="Piedepgina"/>
+    </w:pPr>
+  </w:p>
+</w:ftr>
+</file>
+
+<file path=word/footer3.xml><?xml version="1.0" encoding="utf-8"?>
+<w:ftr xmlns:ve="http://schemas.openxmlformats.org/markup-compatibility/2006" xmlns:o="urn:schemas-microsoft-com:office:office" xmlns:r="http://schemas.openxmlformats.org/officeDocument/2006/relationships" xmlns:m="http://schemas.openxmlformats.org/officeDocument/2006/math" xmlns:v="urn:schemas-microsoft-com:vml" xmlns:wp="http://schemas.openxmlformats.org/drawingml/2006/wordprocessingDrawing" xmlns:w10="urn:schemas-microsoft-com:office:word" xmlns:w="http://schemas.openxmlformats.org/wordprocessingml/2006/main" xmlns:wne="http://schemas.microsoft.com/office/word/2006/wordml">
+  <w:p>
+    <w:pPr>
+      <w:pStyle w:val="Piedepgina"/>
+    </w:pPr>
+  </w:p>
+</w:ftr>
+</file>
+
+<file path=word/footnotes.xml><?xml version="1.0" encoding="utf-8"?>
+<w:footnotes xmlns:ve="http://schemas.openxmlformats.org/markup-compatibility/2006" xmlns:o="urn:schemas-microsoft-com:office:office" xmlns:r="http://schemas.openxmlformats.org/officeDocument/2006/relationships" xmlns:m="http://schemas.openxmlformats.org/officeDocument/2006/math" xmlns:v="urn:schemas-microsoft-com:vml" xmlns:wp="http://schemas.openxmlformats.org/drawingml/2006/wordprocessingDrawing" xmlns:w10="urn:schemas-microsoft-com:office:word" xmlns:w="http://schemas.openxmlformats.org/wordprocessingml/2006/main" xmlns:wne="http://schemas.microsoft.com/office/word/2006/wordml">
+  <w:footnote w:type="separator" w:id="-1">
+    <w:p>
+      <w:pPr>
+        <w:spacing w:after="0" w:line="240" w:lineRule="auto"/>
+      </w:pPr>
+      <w:r>
+        <w:separator/>
+      </w:r>
+    </w:p>
+  </w:footnote>
+  <w:footnote w:type="continuationSeparator" w:id="0">
+    <w:p>
+      <w:pPr>
+        <w:spacing w:after="0" w:line="240" w:lineRule="auto"/>
+      </w:pPr>
+      <w:r>
+        <w:continuationSeparator/>
+      </w:r>
+    </w:p>
+  </w:footnote>
+</w:footnotes>
+</file>
+
+<file path=word/header1.xml><?xml version="1.0" encoding="utf-8"?>
+<w:hdr xmlns:ve="http://schemas.openxmlformats.org/markup-compatibility/2006" xmlns:o="urn:schemas-microsoft-com:office:office" xmlns:r="http://schemas.openxmlformats.org/officeDocument/2006/relationships" xmlns:m="http://schemas.openxmlformats.org/officeDocument/2006/math" xmlns:v="urn:schemas-microsoft-com:vml" xmlns:wp="http://schemas.openxmlformats.org/drawingml/2006/wordprocessingDrawing" xmlns:w10="urn:schemas-microsoft-com:office:word" xmlns:w="http://schemas.openxmlformats.org/wordprocessingml/2006/main" xmlns:wne="http://schemas.microsoft.com/office/word/2006/wordml">
+  <w:p>
+    <w:pPr>
+      <w:pStyle w:val="Encabezado"/>
+    </w:pPr>
+  </w:p>
+</w:hdr>
+</file>
+
+<file path=word/header2.xml><?xml version="1.0" encoding="utf-8"?>
+<w:hdr xmlns:ve="http://schemas.openxmlformats.org/markup-compatibility/2006" xmlns:o="urn:schemas-microsoft-com:office:office" xmlns:r="http://schemas.openxmlformats.org/officeDocument/2006/relationships" xmlns:m="http://schemas.openxmlformats.org/officeDocument/2006/math" xmlns:v="urn:schemas-microsoft-com:vml" xmlns:wp="http://schemas.openxmlformats.org/drawingml/2006/wordprocessingDrawing" xmlns:w10="urn:schemas-microsoft-com:office:word" xmlns:w="http://schemas.openxmlformats.org/wordprocessingml/2006/main" xmlns:wne="http://schemas.microsoft.com/office/word/2006/wordml">
+  <w:p>
+    <w:pPr>
+      <w:pStyle w:val="Encabezado"/>
+    </w:pPr>
+  </w:p>
+</w:hdr>
+</file>
+
+<file path=word/header3.xml><?xml version="1.0" encoding="utf-8"?>
+<w:hdr xmlns:ve="http://schemas.openxmlformats.org/markup-compatibility/2006" xmlns:o="urn:schemas-microsoft-com:office:office" xmlns:r="http://schemas.openxmlformats.org/officeDocument/2006/relationships" xmlns:m="http://schemas.openxmlformats.org/officeDocument/2006/math" xmlns:v="urn:schemas-microsoft-com:vml" xmlns:wp="http://schemas.openxmlformats.org/drawingml/2006/wordprocessingDrawing" xmlns:w10="urn:schemas-microsoft-com:office:word" xmlns:w="http://schemas.openxmlformats.org/wordprocessingml/2006/main" xmlns:wne="http://schemas.microsoft.com/office/word/2006/wordml">
+  <w:p>
+    <w:pPr>
+      <w:pStyle w:val="Encabezado"/>
+    </w:pPr>
+  </w:p>
+</w:hdr>
 </file>
 
 <file path=word/numbering.xml><?xml version="1.0" encoding="utf-8"?>
@@ -150,7 +1043,7 @@
         <w:rFonts w:asciiTheme="minorHAnsi" w:eastAsiaTheme="minorHAnsi" w:hAnsiTheme="minorHAnsi" w:cstheme="minorBidi"/>
         <w:sz w:val="22"/>
         <w:szCs w:val="22"/>
-        <w:lang w:val="es-ES" w:eastAsia="es-ES" w:bidi="ar-SA"/>
+        <w:lang w:val="en-US" w:eastAsia="en-US" w:bidi="ar-SA"/>
       </w:rPr>
     </w:rPrDefault>
     <w:pPrDefault>
@@ -381,7 +1274,7 @@
     <w:uiPriority w:val="9"/>
     <w:unhideWhenUsed/>
     <w:qFormat/>
-    <w:rsid w:val="007D6ADC"/>
+    <w:rsid w:val="00C967D7"/>
     <w:pPr>
       <w:keepNext/>
       <w:keepLines/>
@@ -392,9 +1285,9 @@
       <w:rFonts w:asciiTheme="majorHAnsi" w:eastAsiaTheme="majorEastAsia" w:hAnsiTheme="majorHAnsi" w:cstheme="majorBidi"/>
       <w:b/>
       <w:bCs/>
-      <w:i w:val="1"/>
-      <w:iCs w:val="1"/>
-      <w:color w:val="4F81BD" w:themeColor="accent1"/>
+      <w:i/>
+      <w:iCs/>
+      <w:color w:val="244061" w:themeColor="accent1" w:themeShade="80"/>
     </w:rPr>
   </w:style>
   <w:style w:type="character" w:default="1" w:styleId="Fuentedeprrafopredeter">
@@ -425,8 +1318,8 @@
     <w:semiHidden/>
     <w:unhideWhenUsed/>
   </w:style>
-  <w:style w:type="character" w:styleId="Ttulo1Car" w:customStyle="1">
-    <w:name w:val="Titulo 1 Car"/>
+  <w:style w:type="character" w:customStyle="1" w:styleId="Ttulo1Car">
+    <w:name w:val="Título 1 Car"/>
     <w:basedOn w:val="Fuentedeprrafopredeter"/>
     <w:link w:val="Ttulo1"/>
     <w:uiPriority w:val="9"/>
@@ -440,8 +1333,8 @@
       <w:szCs w:val="28"/>
     </w:rPr>
   </w:style>
-  <w:style w:type="character" w:styleId="Ttulo2Car" w:customStyle="1">
-    <w:name w:val="Titulo 2 Car"/>
+  <w:style w:type="character" w:customStyle="1" w:styleId="Ttulo2Car">
+    <w:name w:val="Título 2 Car"/>
     <w:basedOn w:val="Fuentedeprrafopredeter"/>
     <w:link w:val="Ttulo2"/>
     <w:uiPriority w:val="9"/>
@@ -455,8 +1348,8 @@
       <w:szCs w:val="26"/>
     </w:rPr>
   </w:style>
-  <w:style w:type="character" w:styleId="Ttulo3Car" w:customStyle="1">
-    <w:name w:val="Titulo 3 Car"/>
+  <w:style w:type="character" w:customStyle="1" w:styleId="Ttulo3Car">
+    <w:name w:val="Título 3 Car"/>
     <w:basedOn w:val="Fuentedeprrafopredeter"/>
     <w:link w:val="Ttulo3"/>
     <w:uiPriority w:val="9"/>
@@ -478,9 +1371,6 @@
     <w:qFormat/>
     <w:rsid w:val="00CF3BFC"/>
     <w:pPr>
-      <w:pBdr>
-        <w:pBdr w:val="single" w:sz="8" w:space="4" w:color="4F81BD" w:themeColor="accent1"/>
-      </w:pBdr>
       <w:spacing w:after="300" w:line="240" w:lineRule="auto"/>
       <w:contextualSpacing/>
     </w:pPr>
@@ -493,8 +1383,8 @@
       <w:szCs w:val="52"/>
     </w:rPr>
   </w:style>
-  <w:style w:type="character" w:styleId="TtuloCar" w:customStyle="1">
-    <w:name w:val="Titulo Car"/>
+  <w:style w:type="character" w:customStyle="1" w:styleId="TtuloCar">
+    <w:name w:val="Título Car"/>
     <w:basedOn w:val="Fuentedeprrafopredeter"/>
     <w:link w:val="Ttulo"/>
     <w:uiPriority w:val="10"/>
@@ -512,7 +1402,6 @@
     <w:name w:val="Subtitle"/>
     <w:basedOn w:val="Normal"/>
     <w:next w:val="Normal"/>
-    <w:link w:val="SubttuloCar"/>
     <w:uiPriority w:val="11"/>
     <w:qFormat/>
     <w:rsid w:val="00CF3BFC"/>
@@ -523,8 +1412,8 @@
     </w:pPr>
     <w:rPr>
       <w:rFonts w:asciiTheme="majorHAnsi" w:eastAsiaTheme="majorEastAsia" w:hAnsiTheme="majorHAnsi" w:cstheme="majorBidi"/>
-      <w:i w:val="1"/>
-      <w:iCs w:val="1"/>
+      <w:i/>
+      <w:iCs/>
       <w:color w:val="4F81BD" w:themeColor="accent1"/>
       <w:spacing w:val="15"/>
       <w:sz w:val="24"/>
@@ -540,7 +1429,7 @@
       <w:spacing w:after="0" w:line="240" w:lineRule="auto"/>
     </w:pPr>
   </w:style>
-  <w:style w:type="character" w:styleId="Ttulo4Car" w:customStyle="1">
+  <w:style w:type="character" w:customStyle="1" w:styleId="Titulo4Car">
     <w:name w:val="Titulo 4 Car"/>
     <w:basedOn w:val="Fuentedeprrafopredeter"/>
     <w:link w:val="Ttulo4"/>
@@ -550,8 +1439,8 @@
       <w:rFonts w:asciiTheme="majorHAnsi" w:eastAsiaTheme="majorEastAsia" w:hAnsiTheme="majorHAnsi" w:cstheme="majorBidi"/>
       <w:b/>
       <w:bCs/>
-      <w:i w:val="1"/>
-      <w:iCs w:val="1"/>
+      <w:i/>
+      <w:iCs/>
       <w:color w:val="4F81BD" w:themeColor="accent1"/>
     </w:rPr>
   </w:style>
@@ -599,6 +1488,7 @@
         <w:top w:w="0" w:type="dxa"/>
         <w:left w:w="108" w:type="dxa"/>
         <w:bottom w:w="0" w:type="dxa"/>
+        <w:right w:w="108" w:type="dxa"/>
       </w:tblCellMar>
     </w:tblPr>
   </w:style>
@@ -619,7 +1509,7 @@
       <w:szCs w:val="16"/>
     </w:rPr>
   </w:style>
-  <w:style w:type="character" w:styleId="TextodegloboCar" w:customStyle="1">
+  <w:style w:type="character" w:customStyle="1" w:styleId="TextodegloboCar">
     <w:name w:val="Texto de globo Car"/>
     <w:basedOn w:val="Fuentedeprrafopredeter"/>
     <w:link w:val="Textodeglobo"/>
@@ -647,7 +1537,7 @@
       <w:spacing w:after="0" w:line="240" w:lineRule="auto"/>
     </w:pPr>
   </w:style>
-  <w:style w:type="character" w:styleId="EncabezadoCar" w:customStyle="1">
+  <w:style w:type="character" w:customStyle="1" w:styleId="EncabezadoCar">
     <w:name w:val="Encabezado Car"/>
     <w:basedOn w:val="Fuentedeprrafopredeter"/>
     <w:link w:val="Encabezado"/>
@@ -669,8 +1559,8 @@
       <w:spacing w:after="0" w:line="240" w:lineRule="auto"/>
     </w:pPr>
   </w:style>
-  <w:style w:type="character" w:styleId="PiedepginaCar" w:customStyle="1">
-    <w:name w:val="Pie de pagina Car"/>
+  <w:style w:type="character" w:customStyle="1" w:styleId="PiedepginaCar">
+    <w:name w:val="Pie de página Car"/>
     <w:basedOn w:val="Fuentedeprrafopredeter"/>
     <w:link w:val="Piedepgina"/>
     <w:uiPriority w:val="99"/>
@@ -688,11 +1578,12 @@
       <w:spacing w:after="100"/>
     </w:pPr>
   </w:style>
-  <w:style w:type="numbering" w:styleId="Sinlista" w:customStyle="1">
-    <w:name w:val="No List"/>
+  <w:style w:type="numbering" w:customStyle="1" w:styleId="Sinlista1">
+    <w:name w:val="Sin lista1"/>
     <w:uiPriority w:val="99"/>
     <w:semiHidden/>
     <w:unhideWhenUsed/>
+    <w:rsid w:val="001166EC"/>
   </w:style>
   <w:style w:type="paragraph" w:styleId="TDC2">
     <w:name w:val="toc 2"/>
@@ -873,8 +1764,8 @@
     <w:qFormat/>
     <w:rsid w:val="005235DC"/>
     <w:rPr>
-      <w:i w:val="1"/>
-      <w:iCs w:val="1"/>
+      <w:i/>
+      <w:iCs/>
     </w:rPr>
   </w:style>
   <w:style w:type="table" w:styleId="Sombreadomedio1">
@@ -910,28 +1801,6 @@
       <w:rPr>
         <w:b/>
         <w:bCs/>
-        <w:color w:val="FFFFFF" w:themeColor="background1"/>
-      </w:rPr>
-      <w:tblPr/>
-      <w:tcPr>
-        <w:tcBorders>
-          <w:top w:val="single" w:sz="8" w:space="0" w:color="404040" w:themeColor="text1" w:themeTint="BF"/>
-          <w:left w:val="single" w:sz="8" w:space="0" w:color="404040" w:themeColor="text1" w:themeTint="BF"/>
-          <w:bottom w:val="single" w:sz="8" w:space="0" w:color="404040" w:themeColor="text1" w:themeTint="BF"/>
-          <w:right w:val="single" w:sz="8" w:space="0" w:color="404040" w:themeColor="text1" w:themeTint="BF"/>
-          <w:insideH w:val="nil" w:themeTint="BF"/>
-          <w:insideV w:val="nil" w:themeTint="BF"/>
-        </w:tcBorders>
-        <w:shd w:val="clear" w:color="auto" w:fill="000000" w:themeFill="text1"/>
-      </w:tcPr>
-    </w:tblStylePr>
-    <w:tblStylePr w:type="firstRow">
-      <w:pPr>
-        <w:spacing w:before="0" w:after="0" w:line="240" w:lineRule="auto"/>
-      </w:pPr>
-      <w:rPr>
-        <w:b/>
-        <w:bCs/>
       </w:rPr>
       <w:tblPr/>
       <w:tcPr>
@@ -940,8 +1809,8 @@
           <w:left w:val="single" w:sz="8" w:space="0" w:color="404040" w:themeColor="text1" w:themeTint="BF"/>
           <w:bottom w:val="single" w:sz="8" w:space="0" w:color="404040" w:themeColor="text1" w:themeTint="BF"/>
           <w:right w:val="single" w:sz="8" w:space="0" w:color="404040" w:themeColor="text1" w:themeTint="BF"/>
-          <w:insideH w:val="nil" w:themeTint="BF"/>
-          <w:insideV w:val="nil" w:themeTint="BF"/>
+          <w:insideH w:val="nil"/>
+          <w:insideV w:val="nil"/>
         </w:tcBorders>
       </w:tcPr>
     </w:tblStylePr>
@@ -970,45 +1839,11 @@
           <w:insideH w:val="nil"/>
           <w:insideV w:val="nil"/>
         </w:tcBorders>
-        <w:shd w:val="clear" w:color="auto" w:fill="C0C0C0" w:themeFill="text1" w:themeFillTint="3F"/>
       </w:tcPr>
     </w:tblStylePr>
-    <w:tblStylePr w:type="band1Horz">
-      <w:tblPr/>
-      <w:tcPr>
-        <w:tcBorders>
-          <w:insideH w:val="nil"/>
-          <w:insideV w:val="nil"/>
-        </w:tcBorders>
-      </w:tcPr>
-    </w:tblStylePr>
-  </w:style>
-  <w:style w:type="paragraph" w:styleId="Ttulo4">
-    <w:name w:val="heading 4"/>
-    <w:basedOn w:val="Normal"/>
-    <w:next w:val="Normal"/>
-    <w:link w:val="Ttulo4Car"/>
-    <w:uiPriority w:val="9"/>
-    <w:unhideWhenUsed/>
-    <w:qFormat/>
-    <w:rsid w:val="00C967D7"/>
-    <w:pPr>
-      <w:keepNext/>
-      <w:keepLines/>
-      <w:spacing w:before="200" w:after="0"/>
-      <w:outlineLvl w:val="3"/>
-    </w:pPr>
-    <w:rPr>
-      <w:rFonts w:asciiTheme="majorHAnsi" w:eastAsiaTheme="majorEastAsia" w:hAnsiTheme="majorHAnsi" w:cstheme="majorBidi"/>
-      <w:b/>
-      <w:bCs/>
-      <w:i w:val="1"/>
-      <w:iCs w:val="1"/>
-      <w:color w:val="244061" w:themeColor="accent1" w:themeShade="80"/>
-    </w:rPr>
-  </w:style>
-  <w:style w:type="character" w:styleId="Ttulo4Car" w:customStyle="1">
-    <w:name w:val="Titulo 4 Car"/>
+  </w:style>
+  <w:style w:type="character" w:customStyle="1" w:styleId="Ttulo4Car">
+    <w:name w:val="Título 4 Car"/>
     <w:basedOn w:val="Fuentedeprrafopredeter"/>
     <w:link w:val="Ttulo4"/>
     <w:uiPriority w:val="9"/>
@@ -1017,8 +1852,8 @@
       <w:rFonts w:asciiTheme="majorHAnsi" w:eastAsiaTheme="majorEastAsia" w:hAnsiTheme="majorHAnsi" w:cstheme="majorBidi"/>
       <w:b/>
       <w:bCs/>
-      <w:i w:val="1"/>
-      <w:iCs w:val="1"/>
+      <w:i/>
+      <w:iCs/>
       <w:color w:val="244061" w:themeColor="accent1" w:themeShade="80"/>
       <w:sz w:val="24"/>
     </w:rPr>
@@ -1039,7 +1874,7 @@
       <w:szCs w:val="20"/>
     </w:rPr>
   </w:style>
-  <w:style w:type="character" w:styleId="TextonotaalfinalCar" w:customStyle="1">
+  <w:style w:type="character" w:customStyle="1" w:styleId="TextonotaalfinalCar">
     <w:name w:val="Texto nota al final Car"/>
     <w:basedOn w:val="Fuentedeprrafopredeter"/>
     <w:link w:val="Textonotaalfinal"/>

</xml_diff>